<commit_message>
IM three phase fault
Added a three phase fault for induction machine on 6 node system.
</commit_message>
<xml_diff>
--- a/Modified 4 Bus/Documents/IEEE 6 Bus (Mod 4 Bus) Test System.docx
+++ b/Modified 4 Bus/Documents/IEEE 6 Bus (Mod 4 Bus) Test System.docx
@@ -3326,6 +3326,381 @@
                 <w:sz w:val="16"/>
               </w:rPr>
               <w:t>0.95</w:t>
+            </w:r>
+          </w:p>
+        </w:tc>
+      </w:tr>
+    </w:tbl>
+    <w:p/>
+    <w:p>
+      <w:pPr>
+        <w:rPr>
+          <w:i/>
+          <w:iCs/>
+        </w:rPr>
+      </w:pPr>
+      <w:r>
+        <w:rPr>
+          <w:i/>
+          <w:iCs/>
+        </w:rPr>
+        <w:t>Dynamic Parameters</w:t>
+      </w:r>
+      <w:r>
+        <w:rPr>
+          <w:i/>
+          <w:iCs/>
+        </w:rPr>
+        <w:t>:</w:t>
+      </w:r>
+    </w:p>
+    <w:p/>
+    <w:tbl>
+      <w:tblPr>
+        <w:tblW w:w="0" w:type="auto"/>
+        <w:jc w:val="center"/>
+        <w:tblBorders>
+          <w:top w:val="single" w:sz="4" w:space="0" w:color="auto"/>
+          <w:left w:val="single" w:sz="4" w:space="0" w:color="auto"/>
+          <w:bottom w:val="single" w:sz="4" w:space="0" w:color="auto"/>
+          <w:right w:val="single" w:sz="4" w:space="0" w:color="auto"/>
+          <w:insideH w:val="single" w:sz="4" w:space="0" w:color="auto"/>
+          <w:insideV w:val="single" w:sz="4" w:space="0" w:color="auto"/>
+        </w:tblBorders>
+        <w:tblLayout w:type="fixed"/>
+        <w:tblCellMar>
+          <w:left w:w="30" w:type="dxa"/>
+          <w:right w:w="30" w:type="dxa"/>
+        </w:tblCellMar>
+        <w:tblLook w:val="0000" w:firstRow="0" w:lastRow="0" w:firstColumn="0" w:lastColumn="0" w:noHBand="0" w:noVBand="0"/>
+      </w:tblPr>
+      <w:tblGrid>
+        <w:gridCol w:w="662"/>
+        <w:gridCol w:w="629"/>
+        <w:gridCol w:w="629"/>
+        <w:gridCol w:w="685"/>
+        <w:gridCol w:w="592"/>
+        <w:gridCol w:w="816"/>
+      </w:tblGrid>
+      <w:tr>
+        <w:trPr>
+          <w:trHeight w:val="250"/>
+          <w:jc w:val="center"/>
+        </w:trPr>
+        <w:tc>
+          <w:tcPr>
+            <w:tcW w:w="662" w:type="dxa"/>
+            <w:shd w:val="pct12" w:color="auto" w:fill="FFFFFF"/>
+          </w:tcPr>
+          <w:p>
+            <w:pPr>
+              <w:jc w:val="center"/>
+              <w:rPr>
+                <w:rFonts w:ascii="Arial" w:hAnsi="Arial"/>
+                <w:snapToGrid w:val="0"/>
+                <w:color w:val="000000"/>
+                <w:sz w:val="16"/>
+              </w:rPr>
+            </w:pPr>
+            <w:r>
+              <w:rPr>
+                <w:rFonts w:ascii="Arial" w:hAnsi="Arial"/>
+                <w:snapToGrid w:val="0"/>
+                <w:color w:val="000000"/>
+                <w:sz w:val="16"/>
+              </w:rPr>
+              <w:lastRenderedPageBreak/>
+              <w:t>R</w:t>
+            </w:r>
+          </w:p>
+        </w:tc>
+        <w:tc>
+          <w:tcPr>
+            <w:tcW w:w="629" w:type="dxa"/>
+            <w:shd w:val="pct12" w:color="auto" w:fill="FFFFFF"/>
+          </w:tcPr>
+          <w:p>
+            <w:pPr>
+              <w:jc w:val="center"/>
+              <w:rPr>
+                <w:rFonts w:ascii="Arial" w:hAnsi="Arial"/>
+                <w:snapToGrid w:val="0"/>
+                <w:color w:val="000000"/>
+                <w:sz w:val="16"/>
+              </w:rPr>
+            </w:pPr>
+            <w:r>
+              <w:rPr>
+                <w:rFonts w:ascii="Arial" w:hAnsi="Arial"/>
+                <w:snapToGrid w:val="0"/>
+                <w:color w:val="000000"/>
+                <w:sz w:val="16"/>
+              </w:rPr>
+              <w:t>X</w:t>
+            </w:r>
+          </w:p>
+        </w:tc>
+        <w:tc>
+          <w:tcPr>
+            <w:tcW w:w="629" w:type="dxa"/>
+            <w:shd w:val="pct12" w:color="auto" w:fill="FFFFFF"/>
+          </w:tcPr>
+          <w:p>
+            <w:pPr>
+              <w:jc w:val="center"/>
+              <w:rPr>
+                <w:rFonts w:ascii="Arial" w:hAnsi="Arial"/>
+                <w:snapToGrid w:val="0"/>
+                <w:color w:val="000000"/>
+                <w:sz w:val="16"/>
+              </w:rPr>
+            </w:pPr>
+            <w:proofErr w:type="spellStart"/>
+            <w:r>
+              <w:rPr>
+                <w:rFonts w:ascii="Arial" w:hAnsi="Arial"/>
+                <w:snapToGrid w:val="0"/>
+                <w:color w:val="000000"/>
+                <w:sz w:val="16"/>
+              </w:rPr>
+              <w:t>Kp</w:t>
+            </w:r>
+            <w:proofErr w:type="spellEnd"/>
+          </w:p>
+        </w:tc>
+        <w:tc>
+          <w:tcPr>
+            <w:tcW w:w="685" w:type="dxa"/>
+            <w:shd w:val="pct12" w:color="auto" w:fill="FFFFFF"/>
+          </w:tcPr>
+          <w:p>
+            <w:pPr>
+              <w:jc w:val="center"/>
+              <w:rPr>
+                <w:rFonts w:ascii="Arial" w:hAnsi="Arial"/>
+                <w:snapToGrid w:val="0"/>
+                <w:color w:val="000000"/>
+                <w:sz w:val="16"/>
+              </w:rPr>
+            </w:pPr>
+            <w:proofErr w:type="spellStart"/>
+            <w:r>
+              <w:rPr>
+                <w:rFonts w:ascii="Arial" w:hAnsi="Arial"/>
+                <w:snapToGrid w:val="0"/>
+                <w:color w:val="000000"/>
+                <w:sz w:val="16"/>
+              </w:rPr>
+              <w:t>kVDC</w:t>
+            </w:r>
+            <w:proofErr w:type="spellEnd"/>
+          </w:p>
+        </w:tc>
+        <w:tc>
+          <w:tcPr>
+            <w:tcW w:w="592" w:type="dxa"/>
+            <w:shd w:val="pct12" w:color="auto" w:fill="FFFFFF"/>
+          </w:tcPr>
+          <w:p>
+            <w:pPr>
+              <w:jc w:val="center"/>
+              <w:rPr>
+                <w:rFonts w:ascii="Arial" w:hAnsi="Arial"/>
+                <w:snapToGrid w:val="0"/>
+                <w:color w:val="000000"/>
+                <w:sz w:val="16"/>
+              </w:rPr>
+            </w:pPr>
+            <w:r>
+              <w:rPr>
+                <w:rFonts w:ascii="Arial" w:hAnsi="Arial"/>
+                <w:snapToGrid w:val="0"/>
+                <w:color w:val="000000"/>
+                <w:sz w:val="16"/>
+              </w:rPr>
+              <w:t>KP Tol</w:t>
+            </w:r>
+          </w:p>
+        </w:tc>
+        <w:tc>
+          <w:tcPr>
+            <w:tcW w:w="816" w:type="dxa"/>
+            <w:shd w:val="clear" w:color="auto" w:fill="D9D9D9" w:themeFill="background1" w:themeFillShade="D9"/>
+          </w:tcPr>
+          <w:p>
+            <w:pPr>
+              <w:jc w:val="center"/>
+              <w:rPr>
+                <w:rFonts w:ascii="Arial" w:hAnsi="Arial"/>
+                <w:snapToGrid w:val="0"/>
+                <w:color w:val="000000"/>
+                <w:sz w:val="16"/>
+              </w:rPr>
+            </w:pPr>
+            <w:r>
+              <w:rPr>
+                <w:rFonts w:ascii="Arial" w:hAnsi="Arial"/>
+                <w:snapToGrid w:val="0"/>
+                <w:color w:val="000000"/>
+                <w:sz w:val="16"/>
+              </w:rPr>
+              <w:t>Safe Voltage</w:t>
+            </w:r>
+          </w:p>
+        </w:tc>
+      </w:tr>
+      <w:tr>
+        <w:trPr>
+          <w:trHeight w:val="250"/>
+          <w:jc w:val="center"/>
+        </w:trPr>
+        <w:tc>
+          <w:tcPr>
+            <w:tcW w:w="662" w:type="dxa"/>
+          </w:tcPr>
+          <w:p>
+            <w:pPr>
+              <w:jc w:val="center"/>
+              <w:rPr>
+                <w:rFonts w:ascii="Arial" w:hAnsi="Arial"/>
+                <w:snapToGrid w:val="0"/>
+                <w:color w:val="000000"/>
+                <w:sz w:val="16"/>
+              </w:rPr>
+            </w:pPr>
+            <w:r>
+              <w:rPr>
+                <w:rFonts w:ascii="Arial" w:hAnsi="Arial"/>
+                <w:snapToGrid w:val="0"/>
+                <w:color w:val="000000"/>
+                <w:sz w:val="16"/>
+              </w:rPr>
+              <w:t>0.5</w:t>
+            </w:r>
+          </w:p>
+        </w:tc>
+        <w:tc>
+          <w:tcPr>
+            <w:tcW w:w="629" w:type="dxa"/>
+          </w:tcPr>
+          <w:p>
+            <w:pPr>
+              <w:jc w:val="center"/>
+              <w:rPr>
+                <w:rFonts w:ascii="Arial" w:hAnsi="Arial"/>
+                <w:snapToGrid w:val="0"/>
+                <w:color w:val="000000"/>
+                <w:sz w:val="16"/>
+              </w:rPr>
+            </w:pPr>
+            <w:r>
+              <w:rPr>
+                <w:rFonts w:ascii="Arial" w:hAnsi="Arial"/>
+                <w:snapToGrid w:val="0"/>
+                <w:color w:val="000000"/>
+                <w:sz w:val="16"/>
+              </w:rPr>
+              <w:t>0.5</w:t>
+            </w:r>
+          </w:p>
+        </w:tc>
+        <w:tc>
+          <w:tcPr>
+            <w:tcW w:w="629" w:type="dxa"/>
+          </w:tcPr>
+          <w:p>
+            <w:pPr>
+              <w:jc w:val="center"/>
+              <w:rPr>
+                <w:rFonts w:ascii="Arial" w:hAnsi="Arial"/>
+                <w:snapToGrid w:val="0"/>
+                <w:color w:val="000000"/>
+                <w:sz w:val="16"/>
+              </w:rPr>
+            </w:pPr>
+            <w:r>
+              <w:rPr>
+                <w:rFonts w:ascii="Arial" w:hAnsi="Arial"/>
+                <w:snapToGrid w:val="0"/>
+                <w:color w:val="000000"/>
+                <w:sz w:val="16"/>
+              </w:rPr>
+              <w:t>0.01</w:t>
+            </w:r>
+          </w:p>
+        </w:tc>
+        <w:tc>
+          <w:tcPr>
+            <w:tcW w:w="685" w:type="dxa"/>
+          </w:tcPr>
+          <w:p>
+            <w:pPr>
+              <w:jc w:val="center"/>
+              <w:rPr>
+                <w:rFonts w:ascii="Arial" w:hAnsi="Arial"/>
+                <w:snapToGrid w:val="0"/>
+                <w:color w:val="000000"/>
+                <w:sz w:val="16"/>
+              </w:rPr>
+            </w:pPr>
+            <w:r>
+              <w:rPr>
+                <w:rFonts w:ascii="Arial" w:hAnsi="Arial"/>
+                <w:snapToGrid w:val="0"/>
+                <w:color w:val="000000"/>
+                <w:sz w:val="16"/>
+              </w:rPr>
+              <w:t>0.03</w:t>
+            </w:r>
+          </w:p>
+        </w:tc>
+        <w:tc>
+          <w:tcPr>
+            <w:tcW w:w="592" w:type="dxa"/>
+          </w:tcPr>
+          <w:p>
+            <w:pPr>
+              <w:jc w:val="center"/>
+              <w:rPr>
+                <w:rFonts w:ascii="Arial" w:hAnsi="Arial"/>
+                <w:snapToGrid w:val="0"/>
+                <w:color w:val="000000"/>
+                <w:sz w:val="16"/>
+              </w:rPr>
+            </w:pPr>
+            <w:r>
+              <w:rPr>
+                <w:rFonts w:ascii="Arial" w:hAnsi="Arial"/>
+                <w:snapToGrid w:val="0"/>
+                <w:color w:val="000000"/>
+                <w:sz w:val="16"/>
+              </w:rPr>
+              <w:t>0.1</w:t>
+            </w:r>
+          </w:p>
+        </w:tc>
+        <w:tc>
+          <w:tcPr>
+            <w:tcW w:w="816" w:type="dxa"/>
+          </w:tcPr>
+          <w:p>
+            <w:pPr>
+              <w:jc w:val="center"/>
+              <w:rPr>
+                <w:rFonts w:ascii="Arial" w:hAnsi="Arial"/>
+                <w:snapToGrid w:val="0"/>
+                <w:color w:val="000000"/>
+                <w:sz w:val="16"/>
+              </w:rPr>
+            </w:pPr>
+            <w:r>
+              <w:rPr>
+                <w:rFonts w:ascii="Arial" w:hAnsi="Arial"/>
+                <w:snapToGrid w:val="0"/>
+                <w:color w:val="000000"/>
+                <w:sz w:val="16"/>
+              </w:rPr>
+              <w:t>0</w:t>
             </w:r>
           </w:p>
         </w:tc>

</xml_diff>

<commit_message>
Adding Updated Results for Base Case
</commit_message>
<xml_diff>
--- a/Modified 4 Bus/Documents/IEEE 6 Bus (Mod 4 Bus) Test System.docx
+++ b/Modified 4 Bus/Documents/IEEE 6 Bus (Mod 4 Bus) Test System.docx
@@ -38,7 +38,15 @@
       </w:r>
       <w:proofErr w:type="gramEnd"/>
       <w:r>
-        <w:t xml:space="preserve"> which is purely intended for static power flow, the middle system incorporates a pv system and a </w:t>
+        <w:t xml:space="preserve"> which is purely intended for static power flow, the middle system incorporates a </w:t>
+      </w:r>
+      <w:proofErr w:type="spellStart"/>
+      <w:r>
+        <w:t>pv</w:t>
+      </w:r>
+      <w:proofErr w:type="spellEnd"/>
+      <w:r>
+        <w:t xml:space="preserve"> system and a </w:t>
       </w:r>
       <w:proofErr w:type="spellStart"/>
       <w:r>
@@ -52,6 +60,9 @@
     <w:p/>
     <w:p>
       <w:r>
+        <w:rPr>
+          <w:noProof/>
+        </w:rPr>
         <w:drawing>
           <wp:inline distT="0" distB="0" distL="0" distR="0" wp14:anchorId="57A52BC4" wp14:editId="3ED18330">
             <wp:extent cx="5486400" cy="4707890"/>
@@ -104,7 +115,15 @@
         </w:tabs>
       </w:pPr>
       <w:r>
-        <w:t xml:space="preserve">Both the primary line (Node 1-Node 2) and the secondary lines (Node 3-Node 4), (Node 4-Node 5), and (Node 5-Node 6) will be constructed using the pole configuration shown in </w:t>
+        <w:t xml:space="preserve">Both the primary line (Node 1-Node 2) and the secondary lines (Node 3-Node 4), (Node 4-Node 5), and (Node 5-Node 6) will be constructed using the pole configuration </w:t>
+      </w:r>
+      <w:proofErr w:type="gramStart"/>
+      <w:r>
+        <w:t>shown in</w:t>
+      </w:r>
+      <w:proofErr w:type="gramEnd"/>
+      <w:r>
+        <w:t xml:space="preserve"> </w:t>
       </w:r>
       <w:r>
         <w:t>below</w:t>
@@ -4250,6 +4269,7 @@
                 <w:bCs/>
               </w:rPr>
             </w:pPr>
+            <w:proofErr w:type="spellStart"/>
             <w:r>
               <w:rPr>
                 <w:b/>
@@ -4257,6 +4277,7 @@
               </w:rPr>
               <w:t>Simscape</w:t>
             </w:r>
+            <w:proofErr w:type="spellEnd"/>
           </w:p>
         </w:tc>
       </w:tr>
@@ -4348,13 +4369,13 @@
               <w:jc w:val="center"/>
             </w:pPr>
             <w:r>
-              <w:t>7098</w:t>
+              <w:t>7096</w:t>
             </w:r>
             <w:r>
               <w:t>.</w:t>
             </w:r>
             <w:r>
-              <w:t>3 /</w:t>
+              <w:t>5 /</w:t>
             </w:r>
             <w:r>
               <w:t xml:space="preserve"> </w:t>
@@ -4426,13 +4447,13 @@
               <w:jc w:val="center"/>
             </w:pPr>
             <w:r>
-              <w:t>7120</w:t>
+              <w:t>7123</w:t>
             </w:r>
             <w:r>
               <w:t>.</w:t>
             </w:r>
             <w:r>
-              <w:t>2 /</w:t>
+              <w:t>4 /</w:t>
             </w:r>
             <w:r>
               <w:t xml:space="preserve"> </w:t>
@@ -4510,7 +4531,7 @@
               <w:t>.</w:t>
             </w:r>
             <w:r>
-              <w:t>9 /</w:t>
+              <w:t>4 /</w:t>
             </w:r>
             <w:r>
               <w:t xml:space="preserve"> </w:t>
@@ -4644,13 +4665,19 @@
               <w:jc w:val="center"/>
             </w:pPr>
             <w:r>
-              <w:t>2258</w:t>
+              <w:t>2220</w:t>
             </w:r>
             <w:r>
               <w:t>.</w:t>
             </w:r>
             <w:r>
-              <w:t>5 / -36.8</w:t>
+              <w:t>1 /</w:t>
+            </w:r>
+            <w:r>
+              <w:t xml:space="preserve"> </w:t>
+            </w:r>
+            <w:r>
+              <w:t>-34.3</w:t>
             </w:r>
           </w:p>
         </w:tc>
@@ -4731,19 +4758,19 @@
               <w:jc w:val="center"/>
             </w:pPr>
             <w:r>
-              <w:t>2313</w:t>
+              <w:t>2241</w:t>
             </w:r>
             <w:r>
               <w:t>.</w:t>
             </w:r>
             <w:r>
-              <w:t xml:space="preserve"> /</w:t>
+              <w:t>1 /</w:t>
             </w:r>
             <w:r>
               <w:t xml:space="preserve"> </w:t>
             </w:r>
             <w:r>
-              <w:t>-152.1</w:t>
+              <w:t>-153.8</w:t>
             </w:r>
           </w:p>
         </w:tc>
@@ -4812,13 +4839,13 @@
               <w:jc w:val="center"/>
             </w:pPr>
             <w:r>
-              <w:t>2128</w:t>
-            </w:r>
-            <w:r>
-              <w:t>.</w:t>
-            </w:r>
-            <w:r>
-              <w:t>6 / 86.7</w:t>
+              <w:t>22344 /</w:t>
+            </w:r>
+            <w:r>
+              <w:t xml:space="preserve"> </w:t>
+            </w:r>
+            <w:r>
+              <w:t>85.9</w:t>
             </w:r>
           </w:p>
         </w:tc>
@@ -4924,13 +4951,19 @@
               <w:jc w:val="center"/>
             </w:pPr>
             <w:r>
-              <w:t>1905</w:t>
+              <w:t>1832</w:t>
             </w:r>
             <w:r>
               <w:t>.</w:t>
             </w:r>
             <w:r>
-              <w:t>2 / -42.7</w:t>
+              <w:t>9 /</w:t>
+            </w:r>
+            <w:r>
+              <w:t xml:space="preserve"> </w:t>
+            </w:r>
+            <w:r>
+              <w:t>-40.7</w:t>
             </w:r>
           </w:p>
         </w:tc>
@@ -4997,19 +5030,19 @@
               <w:jc w:val="center"/>
             </w:pPr>
             <w:r>
-              <w:t>2032</w:t>
+              <w:t>2011</w:t>
             </w:r>
             <w:r>
               <w:t>.</w:t>
             </w:r>
             <w:r>
-              <w:t>8 /</w:t>
+              <w:t>2 /</w:t>
             </w:r>
             <w:r>
               <w:t xml:space="preserve"> </w:t>
             </w:r>
             <w:r>
-              <w:t>-157.5</w:t>
+              <w:t>-159.5</w:t>
             </w:r>
           </w:p>
         </w:tc>
@@ -5076,13 +5109,19 @@
               <w:jc w:val="center"/>
             </w:pPr>
             <w:r>
-              <w:t>1819</w:t>
+              <w:t>1917</w:t>
             </w:r>
             <w:r>
               <w:t>.</w:t>
             </w:r>
             <w:r>
-              <w:t>4 / 79.5</w:t>
+              <w:t>9 /</w:t>
+            </w:r>
+            <w:r>
+              <w:t xml:space="preserve"> </w:t>
+            </w:r>
+            <w:r>
+              <w:t>79.5</w:t>
             </w:r>
           </w:p>
         </w:tc>
@@ -5207,19 +5246,19 @@
               <w:jc w:val="center"/>
             </w:pPr>
             <w:r>
-              <w:t>1891</w:t>
+              <w:t>1817</w:t>
             </w:r>
             <w:r>
               <w:t>.</w:t>
             </w:r>
             <w:r>
-              <w:t>3 /</w:t>
+              <w:t>7 /</w:t>
             </w:r>
             <w:r>
               <w:t xml:space="preserve"> </w:t>
             </w:r>
             <w:r>
-              <w:t>-43.0</w:t>
+              <w:t>-41.1</w:t>
             </w:r>
           </w:p>
         </w:tc>
@@ -5294,19 +5333,19 @@
               <w:jc w:val="center"/>
             </w:pPr>
             <w:r>
-              <w:t>2032</w:t>
+              <w:t>2002</w:t>
             </w:r>
             <w:r>
               <w:t>.</w:t>
             </w:r>
             <w:r>
-              <w:t>8 /</w:t>
+              <w:t>4 /</w:t>
             </w:r>
             <w:r>
               <w:t xml:space="preserve"> </w:t>
             </w:r>
             <w:r>
-              <w:t>-157.5</w:t>
+              <w:t>-159.7</w:t>
             </w:r>
           </w:p>
         </w:tc>
@@ -5381,19 +5420,19 @@
               <w:jc w:val="center"/>
             </w:pPr>
             <w:r>
-              <w:t>1819</w:t>
+              <w:t>1905</w:t>
             </w:r>
             <w:r>
               <w:t>.</w:t>
             </w:r>
             <w:r>
-              <w:t>4 /</w:t>
+              <w:t>5 /</w:t>
             </w:r>
             <w:r>
               <w:t xml:space="preserve"> </w:t>
             </w:r>
             <w:r>
-              <w:t>79.5</w:t>
+              <w:t>79.2</w:t>
             </w:r>
           </w:p>
         </w:tc>
@@ -5517,19 +5556,19 @@
               <w:jc w:val="center"/>
             </w:pPr>
             <w:r>
-              <w:t>1877</w:t>
+              <w:t>1802</w:t>
             </w:r>
             <w:r>
               <w:t>.</w:t>
             </w:r>
             <w:r>
-              <w:t xml:space="preserve">4 </w:t>
-            </w:r>
-            <w:r>
-              <w:t xml:space="preserve">/ </w:t>
-            </w:r>
-            <w:r>
-              <w:t>-43.3</w:t>
+              <w:t>5 /</w:t>
+            </w:r>
+            <w:r>
+              <w:t xml:space="preserve"> </w:t>
+            </w:r>
+            <w:r>
+              <w:t>-41.4</w:t>
             </w:r>
           </w:p>
         </w:tc>
@@ -5604,19 +5643,19 @@
               <w:jc w:val="center"/>
             </w:pPr>
             <w:r>
-              <w:t>2010</w:t>
+              <w:t>1993</w:t>
             </w:r>
             <w:r>
               <w:t>.</w:t>
             </w:r>
             <w:r>
-              <w:t>8 /</w:t>
-            </w:r>
-            <w:r>
-              <w:t xml:space="preserve"> </w:t>
-            </w:r>
-            <w:r>
-              <w:t>-158.0</w:t>
+              <w:t xml:space="preserve">7 </w:t>
+            </w:r>
+            <w:r>
+              <w:t xml:space="preserve">/ </w:t>
+            </w:r>
+            <w:r>
+              <w:t xml:space="preserve">-160.0  </w:t>
             </w:r>
           </w:p>
         </w:tc>
@@ -5691,19 +5730,19 @@
               <w:jc w:val="center"/>
             </w:pPr>
             <w:r>
-              <w:t>1795</w:t>
+              <w:t>1893</w:t>
             </w:r>
             <w:r>
               <w:t>.</w:t>
             </w:r>
             <w:r>
-              <w:t>6 /</w:t>
+              <w:t>2 /</w:t>
             </w:r>
             <w:r>
               <w:t xml:space="preserve"> </w:t>
             </w:r>
             <w:r>
-              <w:t>78.8</w:t>
+              <w:t>78.9</w:t>
             </w:r>
           </w:p>
         </w:tc>
@@ -5836,13 +5875,66 @@
               <w:jc w:val="center"/>
             </w:pPr>
             <w:r>
-              <w:t>385.75 /</w:t>
+              <w:t>384.68 / -37.6</w:t>
+            </w:r>
+          </w:p>
+        </w:tc>
+        <w:tc>
+          <w:tcPr>
+            <w:tcW w:w="2527" w:type="dxa"/>
+          </w:tcPr>
+          <w:p>
+            <w:pPr>
+              <w:jc w:val="center"/>
+            </w:pPr>
+          </w:p>
+        </w:tc>
+        <w:tc>
+          <w:tcPr>
+            <w:tcW w:w="2338" w:type="dxa"/>
+          </w:tcPr>
+          <w:p>
+            <w:pPr>
+              <w:jc w:val="center"/>
+            </w:pPr>
+          </w:p>
+        </w:tc>
+      </w:tr>
+      <w:tr>
+        <w:tc>
+          <w:tcPr>
+            <w:tcW w:w="2337" w:type="dxa"/>
+          </w:tcPr>
+          <w:p>
+            <w:pPr>
+              <w:jc w:val="center"/>
+            </w:pPr>
+            <w:proofErr w:type="spellStart"/>
+            <w:r>
+              <w:t>I</w:t>
+            </w:r>
+            <w:r>
+              <w:t>b</w:t>
+            </w:r>
+            <w:proofErr w:type="spellEnd"/>
+          </w:p>
+        </w:tc>
+        <w:tc>
+          <w:tcPr>
+            <w:tcW w:w="2337" w:type="dxa"/>
+          </w:tcPr>
+          <w:p>
+            <w:pPr>
+              <w:jc w:val="center"/>
+            </w:pPr>
+            <w:r>
+              <w:t>379.88 /</w:t>
             </w:r>
             <w:r>
               <w:t xml:space="preserve"> </w:t>
             </w:r>
             <w:r>
-              <w:t>-35.8</w:t>
+              <w:t>-155.1</w:t>
             </w:r>
           </w:p>
         </w:tc>
@@ -5881,7 +5973,7 @@
               <w:t>I</w:t>
             </w:r>
             <w:r>
-              <w:t>b</w:t>
+              <w:t>c</w:t>
             </w:r>
             <w:proofErr w:type="spellEnd"/>
           </w:p>
@@ -5895,72 +5987,13 @@
               <w:jc w:val="center"/>
             </w:pPr>
             <w:r>
-              <w:t>386.46 /</w:t>
+              <w:t>396.61 /</w:t>
             </w:r>
             <w:r>
               <w:t xml:space="preserve"> </w:t>
             </w:r>
             <w:r>
-              <w:t>-156.3</w:t>
-            </w:r>
-          </w:p>
-        </w:tc>
-        <w:tc>
-          <w:tcPr>
-            <w:tcW w:w="2527" w:type="dxa"/>
-          </w:tcPr>
-          <w:p>
-            <w:pPr>
-              <w:jc w:val="center"/>
-            </w:pPr>
-          </w:p>
-        </w:tc>
-        <w:tc>
-          <w:tcPr>
-            <w:tcW w:w="2338" w:type="dxa"/>
-          </w:tcPr>
-          <w:p>
-            <w:pPr>
-              <w:jc w:val="center"/>
-            </w:pPr>
-          </w:p>
-        </w:tc>
-      </w:tr>
-      <w:tr>
-        <w:tc>
-          <w:tcPr>
-            <w:tcW w:w="2337" w:type="dxa"/>
-          </w:tcPr>
-          <w:p>
-            <w:pPr>
-              <w:jc w:val="center"/>
-            </w:pPr>
-            <w:proofErr w:type="spellStart"/>
-            <w:r>
-              <w:t>I</w:t>
-            </w:r>
-            <w:r>
-              <w:t>c</w:t>
-            </w:r>
-            <w:proofErr w:type="spellEnd"/>
-          </w:p>
-        </w:tc>
-        <w:tc>
-          <w:tcPr>
-            <w:tcW w:w="2337" w:type="dxa"/>
-          </w:tcPr>
-          <w:p>
-            <w:pPr>
-              <w:jc w:val="center"/>
-            </w:pPr>
-            <w:r>
-              <w:t>388.81 /</w:t>
-            </w:r>
-            <w:r>
-              <w:t xml:space="preserve"> </w:t>
-            </w:r>
-            <w:r>
-              <w:t>84.0</w:t>
+              <w:t>84.2</w:t>
             </w:r>
           </w:p>
         </w:tc>
@@ -6059,13 +6092,13 @@
               <w:jc w:val="center"/>
             </w:pPr>
             <w:r>
-              <w:t>1159.8 /</w:t>
+              <w:t>1214.3 /</w:t>
             </w:r>
             <w:r>
               <w:t xml:space="preserve"> </w:t>
             </w:r>
             <w:r>
-              <w:t>-66.1</w:t>
+              <w:t>-66.6</w:t>
             </w:r>
           </w:p>
         </w:tc>
@@ -6115,13 +6148,13 @@
               <w:jc w:val="center"/>
             </w:pPr>
             <w:r>
-              <w:t>1159.9 /</w:t>
+              <w:t>1106 /</w:t>
             </w:r>
             <w:r>
               <w:t xml:space="preserve"> </w:t>
             </w:r>
             <w:r>
-              <w:t>174.0</w:t>
+              <w:t>174.6</w:t>
             </w:r>
           </w:p>
         </w:tc>
@@ -6171,13 +6204,13 @@
               <w:jc w:val="center"/>
             </w:pPr>
             <w:r>
-              <w:t>1160.7 /</w:t>
+              <w:t>1160.1 /</w:t>
             </w:r>
             <w:r>
               <w:t xml:space="preserve"> </w:t>
             </w:r>
             <w:r>
-              <w:t>53.9</w:t>
+              <w:t>53.6</w:t>
             </w:r>
           </w:p>
         </w:tc>
@@ -6276,13 +6309,13 @@
               <w:jc w:val="center"/>
             </w:pPr>
             <w:r>
-              <w:t>117.32 /</w:t>
+              <w:t>123.27 /</w:t>
             </w:r>
             <w:r>
               <w:t xml:space="preserve"> </w:t>
             </w:r>
             <w:r>
-              <w:t>-66.6</w:t>
+              <w:t>-67.2</w:t>
             </w:r>
           </w:p>
         </w:tc>
@@ -6332,13 +6365,13 @@
               <w:jc w:val="center"/>
             </w:pPr>
             <w:r>
-              <w:t>117.33 /</w:t>
+              <w:t>111.48 /</w:t>
             </w:r>
             <w:r>
               <w:t xml:space="preserve"> </w:t>
             </w:r>
             <w:r>
-              <w:t>173.5</w:t>
+              <w:t>174.2</w:t>
             </w:r>
           </w:p>
         </w:tc>
@@ -6388,13 +6421,13 @@
               <w:jc w:val="center"/>
             </w:pPr>
             <w:r>
-              <w:t>117.43 /</w:t>
+              <w:t>117.37 /</w:t>
             </w:r>
             <w:r>
               <w:t xml:space="preserve"> </w:t>
             </w:r>
             <w:r>
-              <w:t>53.4</w:t>
+              <w:t>53.1</w:t>
             </w:r>
           </w:p>
         </w:tc>
@@ -6504,13 +6537,13 @@
               <w:jc w:val="center"/>
             </w:pPr>
             <w:r>
-              <w:t>117.32 /</w:t>
+              <w:t>123.27 /</w:t>
             </w:r>
             <w:r>
               <w:t xml:space="preserve"> </w:t>
             </w:r>
             <w:r>
-              <w:t>-66.6</w:t>
+              <w:t>-67.2</w:t>
             </w:r>
           </w:p>
         </w:tc>
@@ -6561,13 +6594,13 @@
               <w:jc w:val="center"/>
             </w:pPr>
             <w:r>
-              <w:t xml:space="preserve">117.33 </w:t>
-            </w:r>
-            <w:r>
-              <w:t xml:space="preserve">/ </w:t>
-            </w:r>
-            <w:r>
-              <w:t>173.5</w:t>
+              <w:t>111.48 /</w:t>
+            </w:r>
+            <w:r>
+              <w:t xml:space="preserve"> </w:t>
+            </w:r>
+            <w:r>
+              <w:t>174.2</w:t>
             </w:r>
           </w:p>
         </w:tc>
@@ -6617,13 +6650,13 @@
               <w:jc w:val="center"/>
             </w:pPr>
             <w:r>
-              <w:t>117.43 /</w:t>
+              <w:t>117.37 /</w:t>
             </w:r>
             <w:r>
               <w:t xml:space="preserve"> </w:t>
             </w:r>
             <w:r>
-              <w:t>53.4</w:t>
+              <w:t>53.1</w:t>
             </w:r>
           </w:p>
         </w:tc>
@@ -6769,6 +6802,7 @@
                 <w:bCs/>
               </w:rPr>
             </w:pPr>
+            <w:proofErr w:type="spellStart"/>
             <w:r>
               <w:rPr>
                 <w:b/>
@@ -6776,6 +6810,7 @@
               </w:rPr>
               <w:t>Simscape</w:t>
             </w:r>
+            <w:proofErr w:type="spellEnd"/>
           </w:p>
         </w:tc>
       </w:tr>
@@ -9037,6 +9072,7 @@
                 <w:bCs/>
               </w:rPr>
             </w:pPr>
+            <w:proofErr w:type="spellStart"/>
             <w:r>
               <w:rPr>
                 <w:b/>
@@ -9044,6 +9080,7 @@
               </w:rPr>
               <w:t>Simscape</w:t>
             </w:r>
+            <w:proofErr w:type="spellEnd"/>
           </w:p>
         </w:tc>
       </w:tr>
@@ -10814,10 +10851,18 @@
         <w:t xml:space="preserve">This section details the results of </w:t>
       </w:r>
       <w:r>
-        <w:t>dynamic simulations. There are two dynamic cases presented. The first is a</w:t>
+        <w:t xml:space="preserve">dynamic simulations. There are two dynamic cases presented. The first is </w:t>
+      </w:r>
+      <w:proofErr w:type="gramStart"/>
+      <w:r>
+        <w:t>a</w:t>
       </w:r>
       <w:r>
-        <w:t xml:space="preserve"> due to a</w:t>
+        <w:t xml:space="preserve"> due</w:t>
+      </w:r>
+      <w:proofErr w:type="gramEnd"/>
+      <w:r>
+        <w:t xml:space="preserve"> to a</w:t>
       </w:r>
       <w:r>
         <w:t xml:space="preserve"> three-phase faul</w:t>
@@ -10860,7 +10905,15 @@
     </w:p>
     <w:p>
       <w:r>
-        <w:t>The modified 4 node circuit with the IM placed at bus 4 is shown below. The red x indicates the fault which occurs at bus 4.</w:t>
+        <w:t xml:space="preserve">The modified 4 node circuit with the IM placed at bus 4 is shown below. The red x indicates the fault which </w:t>
+      </w:r>
+      <w:proofErr w:type="gramStart"/>
+      <w:r>
+        <w:t>occurs</w:t>
+      </w:r>
+      <w:proofErr w:type="gramEnd"/>
+      <w:r>
+        <w:t xml:space="preserve"> at bus 4.</w:t>
       </w:r>
     </w:p>
     <w:p>
@@ -11813,4 +11866,10 @@
     <ds:schemaRef ds:uri="http://schemas.openxmlformats.org/officeDocument/2006/bibliography"/>
   </ds:schemaRefs>
 </ds:datastoreItem>
+</file>
+
+<file path=docMetadata/LabelInfo.xml><?xml version="1.0" encoding="utf-8"?>
+<clbl:labelList xmlns:clbl="http://schemas.microsoft.com/office/2020/mipLabelMetadata">
+  <clbl:label id="{9ef9f489-e0a0-4eeb-87cc-3a526112fd0d}" enabled="0" method="" siteId="{9ef9f489-e0a0-4eeb-87cc-3a526112fd0d}" removed="1"/>
+</clbl:labelList>
 </file>
</xml_diff>